<commit_message>
Updated the milestone report.
</commit_message>
<xml_diff>
--- a/Reports/Capstone_Project2_Milestone_Report_draft.docx
+++ b/Reports/Capstone_Project2_Milestone_Report_draft.docx
@@ -31,31 +31,7 @@
         <w:rPr>
           <w:rFonts w:ascii="Times New Roman" w:hAnsi="Times New Roman" w:cs="Times New Roman"/>
         </w:rPr>
-        <w:t>Capstone Project I</w:t>
-      </w:r>
-      <w:r>
-        <w:rPr>
-          <w:rFonts w:ascii="Times New Roman" w:hAnsi="Times New Roman" w:cs="Times New Roman"/>
-        </w:rPr>
-        <w:t>I</w:t>
-      </w:r>
-      <w:r>
-        <w:rPr>
-          <w:rFonts w:ascii="Times New Roman" w:hAnsi="Times New Roman" w:cs="Times New Roman"/>
-        </w:rPr>
-        <w:t xml:space="preserve"> </w:t>
-      </w:r>
-      <w:r>
-        <w:rPr>
-          <w:rFonts w:ascii="Times New Roman" w:hAnsi="Times New Roman" w:cs="Times New Roman"/>
-        </w:rPr>
-        <w:t>Milestone</w:t>
-      </w:r>
-      <w:r>
-        <w:rPr>
-          <w:rFonts w:ascii="Times New Roman" w:hAnsi="Times New Roman" w:cs="Times New Roman"/>
-        </w:rPr>
-        <w:t xml:space="preserve"> Report</w:t>
+        <w:t>Capstone Project II Milestone Report</w:t>
       </w:r>
     </w:p>
     <w:p>
@@ -70,13 +46,7 @@
         <w:rPr>
           <w:rFonts w:ascii="Times New Roman" w:hAnsi="Times New Roman" w:cs="Times New Roman"/>
         </w:rPr>
-        <w:t>Facial Expression Recognition</w:t>
-      </w:r>
-      <w:r>
-        <w:rPr>
-          <w:rFonts w:ascii="Times New Roman" w:hAnsi="Times New Roman" w:cs="Times New Roman"/>
-        </w:rPr>
-        <w:t>.</w:t>
+        <w:t>Facial Expression Recognition.</w:t>
       </w:r>
     </w:p>
     <w:p>
@@ -250,8 +220,6 @@
         </w:rPr>
         <w:t>n</w:t>
       </w:r>
-      <w:bookmarkStart w:id="1" w:name="_GoBack"/>
-      <w:bookmarkEnd w:id="1"/>
       <w:r>
         <w:rPr>
           <w:rFonts w:ascii="Times New Roman" w:hAnsi="Times New Roman" w:cs="Times New Roman"/>
@@ -285,7 +253,15 @@
           <w:sz w:val="24"/>
           <w:szCs w:val="24"/>
         </w:rPr>
-        <w:t>Future Work.</w:t>
+        <w:t>Next steps</w:t>
+      </w:r>
+      <w:r>
+        <w:rPr>
+          <w:rFonts w:ascii="Times New Roman" w:hAnsi="Times New Roman" w:cs="Times New Roman"/>
+          <w:sz w:val="24"/>
+          <w:szCs w:val="24"/>
+        </w:rPr>
+        <w:t>.</w:t>
       </w:r>
     </w:p>
     <w:p>
@@ -675,19 +651,19 @@
         <w:rPr>
           <w:rFonts w:ascii="Times New Roman" w:hAnsi="Times New Roman" w:cs="Times New Roman"/>
         </w:rPr>
-        <w:t xml:space="preserve"> states to recognize facial expression of a person, so to solve the problem a model </w:t>
-      </w:r>
-      <w:r>
-        <w:rPr>
-          <w:rFonts w:ascii="Times New Roman" w:hAnsi="Times New Roman" w:cs="Times New Roman"/>
-        </w:rPr>
-        <w:t>is to</w:t>
-      </w:r>
-      <w:r>
-        <w:rPr>
-          <w:rFonts w:ascii="Times New Roman" w:hAnsi="Times New Roman" w:cs="Times New Roman"/>
-        </w:rPr>
-        <w:t xml:space="preserve"> be found or created to predict or classify a person’s facial expression</w:t>
+        <w:t xml:space="preserve"> states to recognize facial expression of a person, to solve the problem</w:t>
+      </w:r>
+      <w:r>
+        <w:rPr>
+          <w:rFonts w:ascii="Times New Roman" w:hAnsi="Times New Roman" w:cs="Times New Roman"/>
+        </w:rPr>
+        <w:t>, we need to find a model which can predict a</w:t>
+      </w:r>
+      <w:r>
+        <w:rPr>
+          <w:rFonts w:ascii="Times New Roman" w:hAnsi="Times New Roman" w:cs="Times New Roman"/>
+        </w:rPr>
+        <w:t xml:space="preserve"> person’s facial expression</w:t>
       </w:r>
       <w:r>
         <w:rPr>
@@ -735,7 +711,7 @@
         </w:rPr>
         <w:t xml:space="preserve">The data has been acquired from Kaggle dataset </w:t>
       </w:r>
-      <w:hyperlink r:id="rId5" w:history="1">
+      <w:hyperlink r:id="rId8" w:history="1">
         <w:r>
           <w:rPr>
             <w:rStyle w:val="Hyperlink"/>
@@ -838,15 +814,7 @@
           <w:color w:val="24292E"/>
           <w:shd w:val="clear" w:color="auto" w:fill="FFFFFF"/>
         </w:rPr>
-        <w:t>acial</w:t>
-      </w:r>
-      <w:r>
-        <w:rPr>
-          <w:rFonts w:ascii="Times New Roman" w:hAnsi="Times New Roman" w:cs="Times New Roman"/>
-          <w:color w:val="24292E"/>
-          <w:shd w:val="clear" w:color="auto" w:fill="FFFFFF"/>
-        </w:rPr>
-        <w:t xml:space="preserve"> expressions</w:t>
+        <w:t>acial expressions</w:t>
       </w:r>
       <w:r>
         <w:rPr>
@@ -1063,7 +1031,7 @@
                     <pic:cNvPicPr/>
                   </pic:nvPicPr>
                   <pic:blipFill>
-                    <a:blip r:embed="rId6"/>
+                    <a:blip r:embed="rId9"/>
                     <a:stretch>
                       <a:fillRect/>
                     </a:stretch>
@@ -1146,7 +1114,7 @@
                     <pic:cNvPicPr/>
                   </pic:nvPicPr>
                   <pic:blipFill>
-                    <a:blip r:embed="rId7"/>
+                    <a:blip r:embed="rId10"/>
                     <a:stretch>
                       <a:fillRect/>
                     </a:stretch>
@@ -1256,7 +1224,7 @@
                     <pic:cNvPicPr/>
                   </pic:nvPicPr>
                   <pic:blipFill>
-                    <a:blip r:embed="rId8"/>
+                    <a:blip r:embed="rId11"/>
                     <a:stretch>
                       <a:fillRect/>
                     </a:stretch>
@@ -1361,7 +1329,7 @@
         <w:rPr>
           <w:rFonts w:ascii="Times New Roman" w:hAnsi="Times New Roman" w:cs="Times New Roman"/>
         </w:rPr>
-        <w:t>Future Work</w:t>
+        <w:t>Next steps</w:t>
       </w:r>
       <w:r>
         <w:rPr>
@@ -1411,9 +1379,22 @@
       <w:proofErr w:type="spellEnd"/>
       <w:r>
         <w:rPr>
-          <w:rFonts w:ascii="Times New Roman" w:hAnsi="Times New Roman" w:cs="Times New Roman"/>
-        </w:rPr>
-        <w:t xml:space="preserve"> will be used </w:t>
+          <w:rStyle w:val="FootnoteReference"/>
+          <w:rFonts w:ascii="Times New Roman" w:hAnsi="Times New Roman" w:cs="Times New Roman"/>
+        </w:rPr>
+        <w:footnoteReference w:id="1"/>
+      </w:r>
+      <w:r>
+        <w:rPr>
+          <w:rFonts w:ascii="Times New Roman" w:hAnsi="Times New Roman" w:cs="Times New Roman"/>
+        </w:rPr>
+        <w:t xml:space="preserve"> </w:t>
+      </w:r>
+      <w:r>
+        <w:rPr>
+          <w:rFonts w:ascii="Times New Roman" w:hAnsi="Times New Roman" w:cs="Times New Roman"/>
+        </w:rPr>
+        <w:t xml:space="preserve">will be used </w:t>
       </w:r>
       <w:r>
         <w:rPr>
@@ -1431,13 +1412,13 @@
         <w:rPr>
           <w:rFonts w:ascii="Times New Roman" w:hAnsi="Times New Roman" w:cs="Times New Roman"/>
         </w:rPr>
-        <w:t xml:space="preserve"> the</w:t>
-      </w:r>
-      <w:r>
-        <w:rPr>
-          <w:rFonts w:ascii="Times New Roman" w:hAnsi="Times New Roman" w:cs="Times New Roman"/>
-        </w:rPr>
-        <w:t xml:space="preserve"> neural network</w:t>
+        <w:t xml:space="preserve"> </w:t>
+      </w:r>
+      <w:r>
+        <w:rPr>
+          <w:rFonts w:ascii="Times New Roman" w:hAnsi="Times New Roman" w:cs="Times New Roman"/>
+        </w:rPr>
+        <w:t>neural network</w:t>
       </w:r>
       <w:r>
         <w:rPr>
@@ -1449,6 +1430,12 @@
         <w:rPr>
           <w:rFonts w:ascii="Times New Roman" w:hAnsi="Times New Roman" w:cs="Times New Roman"/>
         </w:rPr>
+        <w:t>s</w:t>
+      </w:r>
+      <w:r>
+        <w:rPr>
+          <w:rFonts w:ascii="Times New Roman" w:hAnsi="Times New Roman" w:cs="Times New Roman"/>
+        </w:rPr>
         <w:t>.</w:t>
       </w:r>
       <w:r>
@@ -1461,28 +1448,65 @@
         <w:rPr>
           <w:rFonts w:ascii="Times New Roman" w:hAnsi="Times New Roman" w:cs="Times New Roman"/>
         </w:rPr>
-        <w:t xml:space="preserve">Convolution Neural Networks are used for </w:t>
-      </w:r>
-      <w:r>
-        <w:rPr>
-          <w:rFonts w:ascii="Times New Roman" w:hAnsi="Times New Roman" w:cs="Times New Roman"/>
-        </w:rPr>
-        <w:t>images.</w:t>
-      </w:r>
-    </w:p>
-    <w:p>
-      <w:pPr>
-        <w:ind w:left="360"/>
-        <w:rPr>
-          <w:rFonts w:ascii="Times New Roman" w:hAnsi="Times New Roman" w:cs="Times New Roman"/>
-        </w:rPr>
-      </w:pPr>
-      <w:r>
-        <w:rPr>
-          <w:rFonts w:ascii="Times New Roman" w:hAnsi="Times New Roman" w:cs="Times New Roman"/>
-        </w:rPr>
-        <w:t>Modeling and Analysis are the next step and will be providing with findings, ideas and recommendations.</w:t>
-      </w:r>
+        <w:t>Convolution</w:t>
+      </w:r>
+      <w:r>
+        <w:rPr>
+          <w:rFonts w:ascii="Times New Roman" w:hAnsi="Times New Roman" w:cs="Times New Roman"/>
+        </w:rPr>
+        <w:t>al</w:t>
+      </w:r>
+      <w:r>
+        <w:rPr>
+          <w:rFonts w:ascii="Times New Roman" w:hAnsi="Times New Roman" w:cs="Times New Roman"/>
+        </w:rPr>
+        <w:t xml:space="preserve"> Neural Networks </w:t>
+      </w:r>
+      <w:r>
+        <w:rPr>
+          <w:rFonts w:ascii="Times New Roman" w:hAnsi="Times New Roman" w:cs="Times New Roman"/>
+        </w:rPr>
+        <w:t>will be</w:t>
+      </w:r>
+      <w:r>
+        <w:rPr>
+          <w:rFonts w:ascii="Times New Roman" w:hAnsi="Times New Roman" w:cs="Times New Roman"/>
+        </w:rPr>
+        <w:t xml:space="preserve"> used for </w:t>
+      </w:r>
+      <w:r>
+        <w:rPr>
+          <w:rFonts w:ascii="Times New Roman" w:hAnsi="Times New Roman" w:cs="Times New Roman"/>
+        </w:rPr>
+        <w:t>im</w:t>
+      </w:r>
+      <w:bookmarkStart w:id="1" w:name="_GoBack"/>
+      <w:bookmarkEnd w:id="1"/>
+      <w:r>
+        <w:rPr>
+          <w:rFonts w:ascii="Times New Roman" w:hAnsi="Times New Roman" w:cs="Times New Roman"/>
+        </w:rPr>
+        <w:t>age</w:t>
+      </w:r>
+      <w:r>
+        <w:rPr>
+          <w:rFonts w:ascii="Times New Roman" w:hAnsi="Times New Roman" w:cs="Times New Roman"/>
+        </w:rPr>
+        <w:t xml:space="preserve"> classification</w:t>
+      </w:r>
+      <w:r>
+        <w:rPr>
+          <w:rFonts w:ascii="Times New Roman" w:hAnsi="Times New Roman" w:cs="Times New Roman"/>
+        </w:rPr>
+        <w:t>.</w:t>
+      </w:r>
+    </w:p>
+    <w:p>
+      <w:pPr>
+        <w:rPr>
+          <w:rFonts w:ascii="Times New Roman" w:hAnsi="Times New Roman" w:cs="Times New Roman"/>
+        </w:rPr>
+      </w:pPr>
     </w:p>
     <w:sectPr>
       <w:pgSz w:w="12240" w:h="15840"/>
@@ -1492,6 +1516,79 @@
     </w:sectPr>
   </w:body>
 </w:document>
+</file>
+
+<file path=word/endnotes.xml><?xml version="1.0" encoding="utf-8"?>
+<w:endnotes xmlns:wpc="http://schemas.microsoft.com/office/word/2010/wordprocessingCanvas" xmlns:cx="http://schemas.microsoft.com/office/drawing/2014/chartex" xmlns:cx1="http://schemas.microsoft.com/office/drawing/2015/9/8/chartex" xmlns:cx2="http://schemas.microsoft.com/office/drawing/2015/10/21/chartex" xmlns:cx3="http://schemas.microsoft.com/office/drawing/2016/5/9/chartex" xmlns:cx4="http://schemas.microsoft.com/office/drawing/2016/5/10/chartex" xmlns:cx5="http://schemas.microsoft.com/office/drawing/2016/5/11/chartex" xmlns:cx6="http://schemas.microsoft.com/office/drawing/2016/5/12/chartex" xmlns:cx7="http://schemas.microsoft.com/office/drawing/2016/5/13/chartex" xmlns:cx8="http://schemas.microsoft.com/office/drawing/2016/5/14/chartex" xmlns:mc="http://schemas.openxmlformats.org/markup-compatibility/2006" xmlns:aink="http://schemas.microsoft.com/office/drawing/2016/ink" xmlns:am3d="http://schemas.microsoft.com/office/drawing/2017/model3d" xmlns:o="urn:schemas-microsoft-com:office:office" xmlns:r="http://schemas.openxmlformats.org/officeDocument/2006/relationships" xmlns:m="http://schemas.openxmlformats.org/officeDocument/2006/math" xmlns:v="urn:schemas-microsoft-com:vml" xmlns:wp14="http://schemas.microsoft.com/office/word/2010/wordprocessingDrawing" xmlns:wp="http://schemas.openxmlformats.org/drawingml/2006/wordprocessingDrawing" xmlns:w10="urn:schemas-microsoft-com:office:word" xmlns:w="http://schemas.openxmlformats.org/wordprocessingml/2006/main" xmlns:w14="http://schemas.microsoft.com/office/word/2010/wordml" xmlns:w15="http://schemas.microsoft.com/office/word/2012/wordml" xmlns:w16cid="http://schemas.microsoft.com/office/word/2016/wordml/cid" xmlns:w16se="http://schemas.microsoft.com/office/word/2015/wordml/symex" xmlns:wpg="http://schemas.microsoft.com/office/word/2010/wordprocessingGroup" xmlns:wpi="http://schemas.microsoft.com/office/word/2010/wordprocessingInk" xmlns:wne="http://schemas.microsoft.com/office/word/2006/wordml" xmlns:wps="http://schemas.microsoft.com/office/word/2010/wordprocessingShape" mc:Ignorable="w14 w15 w16se w16cid wp14">
+  <w:endnote w:type="separator" w:id="-1">
+    <w:p>
+      <w:pPr>
+        <w:spacing w:after="0" w:line="240" w:lineRule="auto"/>
+      </w:pPr>
+      <w:r>
+        <w:separator/>
+      </w:r>
+    </w:p>
+  </w:endnote>
+  <w:endnote w:type="continuationSeparator" w:id="0">
+    <w:p>
+      <w:pPr>
+        <w:spacing w:after="0" w:line="240" w:lineRule="auto"/>
+      </w:pPr>
+      <w:r>
+        <w:continuationSeparator/>
+      </w:r>
+    </w:p>
+  </w:endnote>
+</w:endnotes>
+</file>
+
+<file path=word/footnotes.xml><?xml version="1.0" encoding="utf-8"?>
+<w:footnotes xmlns:wpc="http://schemas.microsoft.com/office/word/2010/wordprocessingCanvas" xmlns:cx="http://schemas.microsoft.com/office/drawing/2014/chartex" xmlns:cx1="http://schemas.microsoft.com/office/drawing/2015/9/8/chartex" xmlns:cx2="http://schemas.microsoft.com/office/drawing/2015/10/21/chartex" xmlns:cx3="http://schemas.microsoft.com/office/drawing/2016/5/9/chartex" xmlns:cx4="http://schemas.microsoft.com/office/drawing/2016/5/10/chartex" xmlns:cx5="http://schemas.microsoft.com/office/drawing/2016/5/11/chartex" xmlns:cx6="http://schemas.microsoft.com/office/drawing/2016/5/12/chartex" xmlns:cx7="http://schemas.microsoft.com/office/drawing/2016/5/13/chartex" xmlns:cx8="http://schemas.microsoft.com/office/drawing/2016/5/14/chartex" xmlns:mc="http://schemas.openxmlformats.org/markup-compatibility/2006" xmlns:aink="http://schemas.microsoft.com/office/drawing/2016/ink" xmlns:am3d="http://schemas.microsoft.com/office/drawing/2017/model3d" xmlns:o="urn:schemas-microsoft-com:office:office" xmlns:r="http://schemas.openxmlformats.org/officeDocument/2006/relationships" xmlns:m="http://schemas.openxmlformats.org/officeDocument/2006/math" xmlns:v="urn:schemas-microsoft-com:vml" xmlns:wp14="http://schemas.microsoft.com/office/word/2010/wordprocessingDrawing" xmlns:wp="http://schemas.openxmlformats.org/drawingml/2006/wordprocessingDrawing" xmlns:w10="urn:schemas-microsoft-com:office:word" xmlns:w="http://schemas.openxmlformats.org/wordprocessingml/2006/main" xmlns:w14="http://schemas.microsoft.com/office/word/2010/wordml" xmlns:w15="http://schemas.microsoft.com/office/word/2012/wordml" xmlns:w16cid="http://schemas.microsoft.com/office/word/2016/wordml/cid" xmlns:w16se="http://schemas.microsoft.com/office/word/2015/wordml/symex" xmlns:wpg="http://schemas.microsoft.com/office/word/2010/wordprocessingGroup" xmlns:wpi="http://schemas.microsoft.com/office/word/2010/wordprocessingInk" xmlns:wne="http://schemas.microsoft.com/office/word/2006/wordml" xmlns:wps="http://schemas.microsoft.com/office/word/2010/wordprocessingShape" mc:Ignorable="w14 w15 w16se w16cid wp14">
+  <w:footnote w:type="separator" w:id="-1">
+    <w:p>
+      <w:pPr>
+        <w:spacing w:after="0" w:line="240" w:lineRule="auto"/>
+      </w:pPr>
+      <w:r>
+        <w:separator/>
+      </w:r>
+    </w:p>
+  </w:footnote>
+  <w:footnote w:type="continuationSeparator" w:id="0">
+    <w:p>
+      <w:pPr>
+        <w:spacing w:after="0" w:line="240" w:lineRule="auto"/>
+      </w:pPr>
+      <w:r>
+        <w:continuationSeparator/>
+      </w:r>
+    </w:p>
+  </w:footnote>
+  <w:footnote w:id="1">
+    <w:p>
+      <w:pPr>
+        <w:pStyle w:val="FootnoteText"/>
+        <w:rPr>
+          <w:rFonts w:ascii="Times New Roman" w:hAnsi="Times New Roman" w:cs="Times New Roman"/>
+        </w:rPr>
+      </w:pPr>
+      <w:r>
+        <w:rPr>
+          <w:rStyle w:val="FootnoteReference"/>
+          <w:rFonts w:ascii="Times New Roman" w:hAnsi="Times New Roman" w:cs="Times New Roman"/>
+        </w:rPr>
+        <w:footnoteRef/>
+      </w:r>
+      <w:r>
+        <w:rPr>
+          <w:rFonts w:ascii="Times New Roman" w:hAnsi="Times New Roman" w:cs="Times New Roman"/>
+        </w:rPr>
+        <w:t xml:space="preserve"> https://keras.io/</w:t>
+      </w:r>
+    </w:p>
+  </w:footnote>
+</w:footnotes>
 </file>
 
 <file path=word/numbering.xml><?xml version="1.0" encoding="utf-8"?>
@@ -2129,6 +2226,7 @@
   <w:style w:type="character" w:default="1" w:styleId="DefaultParagraphFont">
     <w:name w:val="Default Paragraph Font"/>
     <w:uiPriority w:val="1"/>
+    <w:semiHidden/>
     <w:unhideWhenUsed/>
   </w:style>
   <w:style w:type="table" w:default="1" w:styleId="TableNormal">
@@ -2257,6 +2355,45 @@
     <w:rPr>
       <w:color w:val="0000FF"/>
       <w:u w:val="single"/>
+    </w:rPr>
+  </w:style>
+  <w:style w:type="paragraph" w:styleId="FootnoteText">
+    <w:name w:val="footnote text"/>
+    <w:basedOn w:val="Normal"/>
+    <w:link w:val="FootnoteTextChar"/>
+    <w:uiPriority w:val="99"/>
+    <w:semiHidden/>
+    <w:unhideWhenUsed/>
+    <w:rsid w:val="005B2EC3"/>
+    <w:pPr>
+      <w:spacing w:after="0" w:line="240" w:lineRule="auto"/>
+    </w:pPr>
+    <w:rPr>
+      <w:sz w:val="20"/>
+      <w:szCs w:val="20"/>
+    </w:rPr>
+  </w:style>
+  <w:style w:type="character" w:customStyle="1" w:styleId="FootnoteTextChar">
+    <w:name w:val="Footnote Text Char"/>
+    <w:basedOn w:val="DefaultParagraphFont"/>
+    <w:link w:val="FootnoteText"/>
+    <w:uiPriority w:val="99"/>
+    <w:semiHidden/>
+    <w:rsid w:val="005B2EC3"/>
+    <w:rPr>
+      <w:sz w:val="20"/>
+      <w:szCs w:val="20"/>
+    </w:rPr>
+  </w:style>
+  <w:style w:type="character" w:styleId="FootnoteReference">
+    <w:name w:val="footnote reference"/>
+    <w:basedOn w:val="DefaultParagraphFont"/>
+    <w:uiPriority w:val="99"/>
+    <w:semiHidden/>
+    <w:unhideWhenUsed/>
+    <w:rsid w:val="005B2EC3"/>
+    <w:rPr>
+      <w:vertAlign w:val="superscript"/>
     </w:rPr>
   </w:style>
 </w:styles>
@@ -2555,4 +2692,16 @@
     </a:ext>
   </a:extLst>
 </a:theme>
+</file>
+
+<file path=customXml/item1.xml><?xml version="1.0" encoding="utf-8"?>
+<b:Sources xmlns:b="http://schemas.openxmlformats.org/officeDocument/2006/bibliography" xmlns="http://schemas.openxmlformats.org/officeDocument/2006/bibliography" SelectedStyle="\APASixthEditionOfficeOnline.xsl" StyleName="APA" Version="6"/>
+</file>
+
+<file path=customXml/itemProps1.xml><?xml version="1.0" encoding="utf-8"?>
+<ds:datastoreItem xmlns:ds="http://schemas.openxmlformats.org/officeDocument/2006/customXml" ds:itemID="{C47BF3AE-0319-4EA1-9B6F-B88D6A1DBE38}">
+  <ds:schemaRefs>
+    <ds:schemaRef ds:uri="http://schemas.openxmlformats.org/officeDocument/2006/bibliography"/>
+  </ds:schemaRefs>
+</ds:datastoreItem>
 </file>
</xml_diff>